<commit_message>
Synced from repo educational-resources
</commit_message>
<xml_diff>
--- a/Posters and stuff/Source docs/NewEng Alphabet Chart (Diacritics, Uppercase and Lowercase).docx
+++ b/Posters and stuff/Source docs/NewEng Alphabet Chart (Diacritics, Uppercase and Lowercase).docx
@@ -5,6 +5,7 @@
     <w:p>
       <w:pPr>
         <w:pStyle w:val="Title"/>
+        <w:jc w:val="center"/>
       </w:pPr>
       <w:r>
         <w:rPr>
@@ -3978,6 +3979,204 @@
               </w:rPr>
               <w:t>Œ Œ̄</w:t>
             </w:r>
+          </w:p>
+          <w:p>
+            <w:pPr>
+              <w:spacing w:after="0" w:line="240" w:lineRule="auto"/>
+              <w:jc w:val="center"/>
+              <w:rPr>
+                <w:noProof/>
+                <w:sz w:val="36"/>
+                <w:szCs w:val="36"/>
+              </w:rPr>
+            </w:pPr>
+            <w:r>
+              <w:rPr>
+                <w:noProof/>
+                <w:color w:val="BFBFBF" w:themeColor="background1" w:themeShade="BF"/>
+                <w:sz w:val="36"/>
+                <w:szCs w:val="36"/>
+              </w:rPr>
+              <w:t>/</w:t>
+            </w:r>
+            <w:r>
+              <w:rPr>
+                <w:noProof/>
+                <w:sz w:val="36"/>
+                <w:szCs w:val="36"/>
+              </w:rPr>
+              <w:t>y</w:t>
+            </w:r>
+            <w:r>
+              <w:rPr>
+                <w:noProof/>
+                <w:sz w:val="36"/>
+                <w:szCs w:val="36"/>
+              </w:rPr>
+              <w:t xml:space="preserve"> </w:t>
+            </w:r>
+            <w:r>
+              <w:rPr>
+                <w:noProof/>
+                <w:sz w:val="36"/>
+                <w:szCs w:val="36"/>
+              </w:rPr>
+              <w:t xml:space="preserve"> y</w:t>
+            </w:r>
+            <w:r>
+              <w:rPr>
+                <w:noProof/>
+                <w:sz w:val="36"/>
+                <w:szCs w:val="36"/>
+              </w:rPr>
+              <w:t>ː</w:t>
+            </w:r>
+            <w:r>
+              <w:rPr>
+                <w:noProof/>
+                <w:color w:val="BFBFBF" w:themeColor="background1" w:themeShade="BF"/>
+                <w:sz w:val="36"/>
+                <w:szCs w:val="36"/>
+              </w:rPr>
+              <w:t>/</w:t>
+            </w:r>
+          </w:p>
+        </w:tc>
+        <w:tc>
+          <w:tcPr>
+            <w:tcW w:w="1951" w:type="dxa"/>
+            <w:tcBorders>
+              <w:top w:val="single" w:sz="6" w:space="0" w:color="CCCCCC"/>
+              <w:left w:val="single" w:sz="6" w:space="0" w:color="CCCCCC"/>
+              <w:bottom w:val="single" w:sz="6" w:space="0" w:color="CCCCCC"/>
+              <w:right w:val="single" w:sz="6" w:space="0" w:color="CCCCCC"/>
+            </w:tcBorders>
+            <w:tcMar>
+              <w:top w:w="30" w:type="dxa"/>
+              <w:left w:w="45" w:type="dxa"/>
+              <w:bottom w:w="30" w:type="dxa"/>
+              <w:right w:w="45" w:type="dxa"/>
+            </w:tcMar>
+          </w:tcPr>
+          <w:p>
+            <w:pPr>
+              <w:spacing w:after="0" w:line="240" w:lineRule="auto"/>
+              <w:jc w:val="center"/>
+              <w:rPr>
+                <w:b/>
+                <w:bCs/>
+                <w:noProof/>
+                <w:sz w:val="36"/>
+                <w:szCs w:val="36"/>
+              </w:rPr>
+            </w:pPr>
+            <w:r>
+              <w:rPr>
+                <w:b/>
+                <w:bCs/>
+                <w:noProof/>
+                <w:sz w:val="36"/>
+                <w:szCs w:val="36"/>
+              </w:rPr>
+              <w:t>P</w:t>
+            </w:r>
+          </w:p>
+          <w:p>
+            <w:pPr>
+              <w:spacing w:after="0" w:line="240" w:lineRule="auto"/>
+              <w:jc w:val="center"/>
+              <w:rPr>
+                <w:noProof/>
+                <w:sz w:val="36"/>
+                <w:szCs w:val="36"/>
+              </w:rPr>
+            </w:pPr>
+            <w:r>
+              <w:rPr>
+                <w:noProof/>
+                <w:color w:val="BFBFBF" w:themeColor="background1" w:themeShade="BF"/>
+                <w:sz w:val="36"/>
+                <w:szCs w:val="36"/>
+              </w:rPr>
+              <w:t>/</w:t>
+            </w:r>
+            <w:r>
+              <w:rPr>
+                <w:noProof/>
+                <w:sz w:val="36"/>
+                <w:szCs w:val="36"/>
+              </w:rPr>
+              <w:t>p</w:t>
+            </w:r>
+            <w:r>
+              <w:rPr>
+                <w:noProof/>
+                <w:color w:val="BFBFBF" w:themeColor="background1" w:themeShade="BF"/>
+                <w:sz w:val="36"/>
+                <w:szCs w:val="36"/>
+              </w:rPr>
+              <w:t>/</w:t>
+            </w:r>
+          </w:p>
+        </w:tc>
+        <w:tc>
+          <w:tcPr>
+            <w:tcW w:w="1951" w:type="dxa"/>
+            <w:tcBorders>
+              <w:top w:val="single" w:sz="6" w:space="0" w:color="CCCCCC"/>
+              <w:left w:val="single" w:sz="6" w:space="0" w:color="CCCCCC"/>
+              <w:bottom w:val="single" w:sz="6" w:space="0" w:color="CCCCCC"/>
+              <w:right w:val="single" w:sz="6" w:space="0" w:color="CCCCCC"/>
+            </w:tcBorders>
+            <w:tcMar>
+              <w:top w:w="30" w:type="dxa"/>
+              <w:left w:w="45" w:type="dxa"/>
+              <w:bottom w:w="30" w:type="dxa"/>
+              <w:right w:w="45" w:type="dxa"/>
+            </w:tcMar>
+          </w:tcPr>
+          <w:p>
+            <w:pPr>
+              <w:spacing w:after="0" w:line="240" w:lineRule="auto"/>
+              <w:jc w:val="center"/>
+              <w:rPr>
+                <w:b/>
+                <w:bCs/>
+                <w:noProof/>
+                <w:sz w:val="36"/>
+                <w:szCs w:val="36"/>
+              </w:rPr>
+            </w:pPr>
+            <w:r>
+              <w:rPr>
+                <w:b/>
+                <w:bCs/>
+                <w:noProof/>
+                <w:sz w:val="36"/>
+                <w:szCs w:val="36"/>
+              </w:rPr>
+              <w:t>Q</w:t>
+            </w:r>
+            <w:r>
+              <w:rPr>
+                <w:b/>
+                <w:bCs/>
+                <w:noProof/>
+                <w:sz w:val="36"/>
+                <w:szCs w:val="36"/>
+              </w:rPr>
+              <w:t xml:space="preserve">  </w:t>
+            </w:r>
+            <w:r>
+              <w:rPr>
+                <w:b/>
+                <w:bCs/>
+                <w:noProof/>
+                <w:sz w:val="36"/>
+                <w:szCs w:val="36"/>
+              </w:rPr>
+              <w:t xml:space="preserve"> Q̌</w:t>
+            </w:r>
             <w:r>
               <w:rPr>
                 <w:b/>
@@ -4002,206 +4201,24 @@
             <w:r>
               <w:rPr>
                 <w:noProof/>
-                <w:color w:val="BFBFBF" w:themeColor="background1" w:themeShade="BF"/>
-                <w:sz w:val="36"/>
-                <w:szCs w:val="36"/>
-              </w:rPr>
-              <w:t>/</w:t>
-            </w:r>
-            <w:r>
-              <w:rPr>
-                <w:noProof/>
-                <w:sz w:val="36"/>
-                <w:szCs w:val="36"/>
-              </w:rPr>
-              <w:t>y y</w:t>
-            </w:r>
-            <w:r>
-              <w:rPr>
-                <w:noProof/>
-                <w:sz w:val="36"/>
-                <w:szCs w:val="36"/>
-              </w:rPr>
-              <w:t>ː</w:t>
-            </w:r>
-            <w:r>
-              <w:rPr>
-                <w:noProof/>
-                <w:color w:val="BFBFBF" w:themeColor="background1" w:themeShade="BF"/>
-                <w:sz w:val="36"/>
-                <w:szCs w:val="36"/>
-              </w:rPr>
-              <w:t>/</w:t>
-            </w:r>
-          </w:p>
-        </w:tc>
-        <w:tc>
-          <w:tcPr>
-            <w:tcW w:w="1951" w:type="dxa"/>
-            <w:tcBorders>
-              <w:top w:val="single" w:sz="6" w:space="0" w:color="CCCCCC"/>
-              <w:left w:val="single" w:sz="6" w:space="0" w:color="CCCCCC"/>
-              <w:bottom w:val="single" w:sz="6" w:space="0" w:color="CCCCCC"/>
-              <w:right w:val="single" w:sz="6" w:space="0" w:color="CCCCCC"/>
-            </w:tcBorders>
-            <w:tcMar>
-              <w:top w:w="30" w:type="dxa"/>
-              <w:left w:w="45" w:type="dxa"/>
-              <w:bottom w:w="30" w:type="dxa"/>
-              <w:right w:w="45" w:type="dxa"/>
-            </w:tcMar>
-          </w:tcPr>
-          <w:p>
-            <w:pPr>
-              <w:spacing w:after="0" w:line="240" w:lineRule="auto"/>
-              <w:jc w:val="center"/>
-              <w:rPr>
-                <w:b/>
-                <w:bCs/>
-                <w:noProof/>
-                <w:sz w:val="36"/>
-                <w:szCs w:val="36"/>
-              </w:rPr>
-            </w:pPr>
-            <w:r>
-              <w:rPr>
-                <w:b/>
-                <w:bCs/>
-                <w:noProof/>
-                <w:sz w:val="36"/>
-                <w:szCs w:val="36"/>
-              </w:rPr>
-              <w:t>P</w:t>
-            </w:r>
-          </w:p>
-          <w:p>
-            <w:pPr>
-              <w:spacing w:after="0" w:line="240" w:lineRule="auto"/>
-              <w:jc w:val="center"/>
-              <w:rPr>
-                <w:noProof/>
-                <w:sz w:val="36"/>
-                <w:szCs w:val="36"/>
-              </w:rPr>
-            </w:pPr>
-            <w:r>
-              <w:rPr>
-                <w:noProof/>
-                <w:color w:val="BFBFBF" w:themeColor="background1" w:themeShade="BF"/>
-                <w:sz w:val="36"/>
-                <w:szCs w:val="36"/>
-              </w:rPr>
-              <w:t>/</w:t>
-            </w:r>
-            <w:r>
-              <w:rPr>
-                <w:noProof/>
-                <w:sz w:val="36"/>
-                <w:szCs w:val="36"/>
-              </w:rPr>
-              <w:t>p</w:t>
-            </w:r>
-            <w:r>
-              <w:rPr>
-                <w:noProof/>
-                <w:color w:val="BFBFBF" w:themeColor="background1" w:themeShade="BF"/>
-                <w:sz w:val="36"/>
-                <w:szCs w:val="36"/>
-              </w:rPr>
-              <w:t>/</w:t>
-            </w:r>
-          </w:p>
-        </w:tc>
-        <w:tc>
-          <w:tcPr>
-            <w:tcW w:w="1951" w:type="dxa"/>
-            <w:tcBorders>
-              <w:top w:val="single" w:sz="6" w:space="0" w:color="CCCCCC"/>
-              <w:left w:val="single" w:sz="6" w:space="0" w:color="CCCCCC"/>
-              <w:bottom w:val="single" w:sz="6" w:space="0" w:color="CCCCCC"/>
-              <w:right w:val="single" w:sz="6" w:space="0" w:color="CCCCCC"/>
-            </w:tcBorders>
-            <w:tcMar>
-              <w:top w:w="30" w:type="dxa"/>
-              <w:left w:w="45" w:type="dxa"/>
-              <w:bottom w:w="30" w:type="dxa"/>
-              <w:right w:w="45" w:type="dxa"/>
-            </w:tcMar>
-          </w:tcPr>
-          <w:p>
-            <w:pPr>
-              <w:spacing w:after="0" w:line="240" w:lineRule="auto"/>
-              <w:jc w:val="center"/>
-              <w:rPr>
-                <w:b/>
-                <w:bCs/>
-                <w:noProof/>
-                <w:sz w:val="36"/>
-                <w:szCs w:val="36"/>
-              </w:rPr>
-            </w:pPr>
-            <w:r>
-              <w:rPr>
-                <w:b/>
-                <w:bCs/>
-                <w:noProof/>
-                <w:sz w:val="36"/>
-                <w:szCs w:val="36"/>
-              </w:rPr>
-              <w:t>Q</w:t>
-            </w:r>
-            <w:r>
-              <w:rPr>
-                <w:b/>
-                <w:bCs/>
-                <w:noProof/>
-                <w:sz w:val="36"/>
-                <w:szCs w:val="36"/>
-              </w:rPr>
-              <w:t xml:space="preserve">  </w:t>
-            </w:r>
-            <w:r>
-              <w:rPr>
-                <w:b/>
-                <w:bCs/>
-                <w:noProof/>
-                <w:sz w:val="36"/>
-                <w:szCs w:val="36"/>
-              </w:rPr>
-              <w:t xml:space="preserve"> Q̌</w:t>
-            </w:r>
-            <w:r>
-              <w:rPr>
-                <w:b/>
-                <w:bCs/>
-                <w:noProof/>
-                <w:sz w:val="36"/>
-                <w:szCs w:val="36"/>
-              </w:rPr>
-              <w:t> </w:t>
-            </w:r>
-          </w:p>
-          <w:p>
-            <w:pPr>
-              <w:spacing w:after="0" w:line="240" w:lineRule="auto"/>
-              <w:jc w:val="center"/>
-              <w:rPr>
-                <w:noProof/>
-                <w:sz w:val="36"/>
-                <w:szCs w:val="36"/>
-              </w:rPr>
-            </w:pPr>
-            <w:r>
-              <w:rPr>
-                <w:noProof/>
-                <w:sz w:val="36"/>
-                <w:szCs w:val="36"/>
-              </w:rPr>
-              <w:t>[q</w:t>
-            </w:r>
-            <w:r>
-              <w:rPr>
-                <w:noProof/>
+                <w:color w:val="A6A6A6" w:themeColor="background1" w:themeShade="A6"/>
+                <w:sz w:val="36"/>
+                <w:szCs w:val="36"/>
+              </w:rPr>
+              <w:t>[</w:t>
+            </w:r>
+            <w:r>
+              <w:rPr>
+                <w:noProof/>
+                <w:sz w:val="36"/>
+                <w:szCs w:val="36"/>
+              </w:rPr>
+              <w:t>q</w:t>
+            </w:r>
+            <w:r>
+              <w:rPr>
+                <w:noProof/>
+                <w:color w:val="A6A6A6" w:themeColor="background1" w:themeShade="A6"/>
                 <w:sz w:val="36"/>
                 <w:szCs w:val="36"/>
               </w:rPr>
@@ -4839,16 +4856,7 @@
                                 <w:sz w:val="36"/>
                                 <w:szCs w:val="36"/>
                               </w:rPr>
-                              <w:t xml:space="preserve">  </w:t>
-                            </w:r>
-                            <w:r>
-                              <w:rPr>
-                                <w:b/>
-                                <w:bCs/>
-                                <w:sz w:val="36"/>
-                                <w:szCs w:val="36"/>
-                              </w:rPr>
-                              <w:t>̄</w:t>
+                              <w:t xml:space="preserve">  ̄</w:t>
                             </w:r>
                             <w:r>
                               <w:rPr>
@@ -5854,11 +5862,7 @@
                 </mc:Choice>
                 <mc:Fallback>
                   <w:pict>
-                    <v:shapetype w14:anchorId="368A4398" id="_x0000_t202" coordsize="21600,21600" o:spt="202" path="m,l,21600r21600,l21600,xe">
-                      <v:stroke joinstyle="miter"/>
-                      <v:path gradientshapeok="t" o:connecttype="rect"/>
-                    </v:shapetype>
-                    <v:shape id="_x0000_s1028" type="#_x0000_t202" style="position:absolute;left:0;text-align:left;margin-left:39.75pt;margin-top:46.6pt;width:97.3pt;height:27.2pt;z-index:251665408;visibility:visible;mso-wrap-style:none;mso-width-percent:0;mso-height-percent:0;mso-wrap-distance-left:9pt;mso-wrap-distance-top:3.6pt;mso-wrap-distance-right:9pt;mso-wrap-distance-bottom:3.6pt;mso-position-horizontal:absolute;mso-position-horizontal-relative:text;mso-position-vertical:absolute;mso-position-vertical-relative:text;mso-width-percent:0;mso-height-percent:0;mso-width-relative:margin;mso-height-relative:margin;v-text-anchor:top" o:gfxdata="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" filled="f" stroked="f">
+                    <v:shape w14:anchorId="368A4398" id="_x0000_s1028" type="#_x0000_t202" style="position:absolute;left:0;text-align:left;margin-left:39.75pt;margin-top:46.6pt;width:97.3pt;height:27.2pt;z-index:251665408;visibility:visible;mso-wrap-style:none;mso-width-percent:0;mso-height-percent:0;mso-wrap-distance-left:9pt;mso-wrap-distance-top:3.6pt;mso-wrap-distance-right:9pt;mso-wrap-distance-bottom:3.6pt;mso-position-horizontal:absolute;mso-position-horizontal-relative:text;mso-position-vertical:absolute;mso-position-vertical-relative:text;mso-width-percent:0;mso-height-percent:0;mso-width-relative:margin;mso-height-relative:margin;v-text-anchor:top" o:gfxdata="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" filled="f" stroked="f">
                       <v:textbox>
                         <w:txbxContent>
                           <w:p>
@@ -6708,21 +6712,16 @@
                             <w:rPr>
                               <w:i/>
                               <w:iCs/>
+                              <w:color w:val="215E99" w:themeColor="text2" w:themeTint="BF"/>
                             </w:rPr>
                           </w:pPr>
                           <w:r>
                             <w:rPr>
                               <w:i/>
                               <w:iCs/>
+                              <w:color w:val="215E99" w:themeColor="text2" w:themeTint="BF"/>
                             </w:rPr>
-                            <w:t>Ph</w:t>
-                          </w:r>
-                          <w:r>
-                            <w:rPr>
-                              <w:i/>
-                              <w:iCs/>
-                            </w:rPr>
-                            <w:t>lowyd Linguistics</w:t>
+                            <w:t>Phlowyd Linguistics</w:t>
                           </w:r>
                         </w:p>
                       </w:txbxContent>
@@ -6757,21 +6756,16 @@
                       <w:rPr>
                         <w:i/>
                         <w:iCs/>
+                        <w:color w:val="215E99" w:themeColor="text2" w:themeTint="BF"/>
                       </w:rPr>
                     </w:pPr>
                     <w:r>
                       <w:rPr>
                         <w:i/>
                         <w:iCs/>
+                        <w:color w:val="215E99" w:themeColor="text2" w:themeTint="BF"/>
                       </w:rPr>
-                      <w:t>Ph</w:t>
-                    </w:r>
-                    <w:r>
-                      <w:rPr>
-                        <w:i/>
-                        <w:iCs/>
-                      </w:rPr>
-                      <w:t>lowyd Linguistics</w:t>
+                      <w:t>Phlowyd Linguistics</w:t>
                     </w:r>
                   </w:p>
                 </w:txbxContent>
@@ -7418,7 +7412,6 @@
   <w:style w:type="character" w:default="1" w:styleId="DefaultParagraphFont">
     <w:name w:val="Default Paragraph Font"/>
     <w:uiPriority w:val="1"/>
-    <w:semiHidden/>
     <w:unhideWhenUsed/>
   </w:style>
   <w:style w:type="table" w:default="1" w:styleId="TableNormal">

</xml_diff>

<commit_message>
More poster updates to match latest orthography
</commit_message>
<xml_diff>
--- a/Posters and stuff/Source docs/NewEng Alphabet Chart (Diacritics, Uppercase and Lowercase).docx
+++ b/Posters and stuff/Source docs/NewEng Alphabet Chart (Diacritics, Uppercase and Lowercase).docx
@@ -7,12 +7,21 @@
         <w:pStyle w:val="Title"/>
         <w:jc w:val="center"/>
       </w:pPr>
+      <w:proofErr w:type="spellStart"/>
       <w:r>
         <w:rPr>
           <w:b/>
           <w:bCs/>
         </w:rPr>
-        <w:t>NewEng Alphabet Chart</w:t>
+        <w:t>NewEng</w:t>
+      </w:r>
+      <w:proofErr w:type="spellEnd"/>
+      <w:r>
+        <w:rPr>
+          <w:b/>
+          <w:bCs/>
+        </w:rPr>
+        <w:t xml:space="preserve"> Alphabet Chart</w:t>
       </w:r>
       <w:r>
         <w:t xml:space="preserve"> with IPA</w:t>
@@ -498,6 +507,16 @@
                 <w:sz w:val="36"/>
                 <w:szCs w:val="36"/>
               </w:rPr>
+              <w:t xml:space="preserve"> </w:t>
+            </w:r>
+            <w:r>
+              <w:rPr>
+                <w:b/>
+                <w:bCs/>
+                <w:noProof/>
+                <w:sz w:val="36"/>
+                <w:szCs w:val="36"/>
+              </w:rPr>
               <w:t>Ǣ</w:t>
             </w:r>
             <w:r>
@@ -508,7 +527,7 @@
                 <w:sz w:val="36"/>
                 <w:szCs w:val="36"/>
               </w:rPr>
-              <w:t>   </w:t>
+              <w:t>  </w:t>
             </w:r>
           </w:p>
           <w:p>
@@ -536,7 +555,23 @@
                 <w:sz w:val="36"/>
                 <w:szCs w:val="36"/>
               </w:rPr>
-              <w:t>e e</w:t>
+              <w:t xml:space="preserve">e </w:t>
+            </w:r>
+            <w:r>
+              <w:rPr>
+                <w:noProof/>
+                <w:sz w:val="36"/>
+                <w:szCs w:val="36"/>
+              </w:rPr>
+              <w:t xml:space="preserve"> </w:t>
+            </w:r>
+            <w:r>
+              <w:rPr>
+                <w:noProof/>
+                <w:sz w:val="36"/>
+                <w:szCs w:val="36"/>
+              </w:rPr>
+              <w:t>e</w:t>
             </w:r>
             <w:r>
               <w:rPr>
@@ -755,7 +790,17 @@
                 <w:sz w:val="36"/>
                 <w:szCs w:val="36"/>
               </w:rPr>
-              <w:t>Ç Ç̌</w:t>
+              <w:t>Ç Ç</w:t>
+            </w:r>
+            <w:r>
+              <w:rPr>
+                <w:b/>
+                <w:bCs/>
+                <w:noProof/>
+                <w:sz w:val="36"/>
+                <w:szCs w:val="36"/>
+              </w:rPr>
+              <w:t>̇</w:t>
             </w:r>
           </w:p>
           <w:p>
@@ -852,7 +897,17 @@
                 <w:sz w:val="36"/>
                 <w:szCs w:val="36"/>
               </w:rPr>
-              <w:t xml:space="preserve"> Ď</w:t>
+              <w:t xml:space="preserve"> D</w:t>
+            </w:r>
+            <w:r>
+              <w:rPr>
+                <w:b/>
+                <w:bCs/>
+                <w:noProof/>
+                <w:sz w:val="36"/>
+                <w:szCs w:val="36"/>
+              </w:rPr>
+              <w:t>̇</w:t>
             </w:r>
             <w:r>
               <w:rPr>
@@ -1350,7 +1405,23 @@
                 <w:sz w:val="36"/>
                 <w:szCs w:val="36"/>
               </w:rPr>
-              <w:t>ɪj ɛ ɪ ɔ ɑ</w:t>
+              <w:t>ɪj ɛ</w:t>
+            </w:r>
+            <w:r>
+              <w:rPr>
+                <w:noProof/>
+                <w:sz w:val="36"/>
+                <w:szCs w:val="36"/>
+              </w:rPr>
+              <w:t>ː</w:t>
+            </w:r>
+            <w:r>
+              <w:rPr>
+                <w:noProof/>
+                <w:sz w:val="36"/>
+                <w:szCs w:val="36"/>
+              </w:rPr>
+              <w:t xml:space="preserve"> ɪ ɔ ɑ</w:t>
             </w:r>
             <w:r>
               <w:rPr>
@@ -1401,6 +1472,16 @@
               </w:rPr>
               <w:t>F</w:t>
             </w:r>
+            <w:r>
+              <w:rPr>
+                <w:b/>
+                <w:bCs/>
+                <w:noProof/>
+                <w:sz w:val="36"/>
+                <w:szCs w:val="36"/>
+              </w:rPr>
+              <w:t xml:space="preserve"> F̈</w:t>
+            </w:r>
           </w:p>
           <w:p>
             <w:pPr>
@@ -1428,6 +1509,14 @@
                 <w:szCs w:val="36"/>
               </w:rPr>
               <w:t>f</w:t>
+            </w:r>
+            <w:r>
+              <w:rPr>
+                <w:noProof/>
+                <w:sz w:val="36"/>
+                <w:szCs w:val="36"/>
+              </w:rPr>
+              <w:t xml:space="preserve"> v</w:t>
             </w:r>
             <w:r>
               <w:rPr>
@@ -1743,7 +1832,27 @@
                 <w:sz w:val="36"/>
                 <w:szCs w:val="36"/>
               </w:rPr>
-              <w:t>G G̊ Ǧ G̃</w:t>
+              <w:t>G G̊ G</w:t>
+            </w:r>
+            <w:r>
+              <w:rPr>
+                <w:b/>
+                <w:bCs/>
+                <w:noProof/>
+                <w:sz w:val="36"/>
+                <w:szCs w:val="36"/>
+              </w:rPr>
+              <w:t>̇</w:t>
+            </w:r>
+            <w:r>
+              <w:rPr>
+                <w:b/>
+                <w:bCs/>
+                <w:noProof/>
+                <w:sz w:val="36"/>
+                <w:szCs w:val="36"/>
+              </w:rPr>
+              <w:t xml:space="preserve"> G̃</w:t>
             </w:r>
           </w:p>
           <w:p>
@@ -2139,6 +2248,17 @@
                 <w:sz w:val="36"/>
                 <w:szCs w:val="36"/>
               </w:rPr>
+              <w:t xml:space="preserve"> </w:t>
+            </w:r>
+            <w:r>
+              <w:rPr>
+                <w:rFonts w:ascii="Arial" w:hAnsi="Arial" w:cs="Arial"/>
+                <w:b/>
+                <w:bCs/>
+                <w:noProof/>
+                <w:sz w:val="36"/>
+                <w:szCs w:val="36"/>
+              </w:rPr>
               <w:t>Ȝ</w:t>
             </w:r>
             <w:r>
@@ -2161,7 +2281,29 @@
                 <w:sz w:val="36"/>
                 <w:szCs w:val="36"/>
               </w:rPr>
-              <w:t>Ȝ̌ Ȝ̊</w:t>
+              <w:t>Ȝ</w:t>
+            </w:r>
+            <w:r>
+              <w:rPr>
+                <w:rFonts w:ascii="Arial" w:hAnsi="Arial" w:cs="Arial"/>
+                <w:b/>
+                <w:bCs/>
+                <w:noProof/>
+                <w:sz w:val="36"/>
+                <w:szCs w:val="36"/>
+              </w:rPr>
+              <w:t>̇</w:t>
+            </w:r>
+            <w:r>
+              <w:rPr>
+                <w:rFonts w:ascii="Arial" w:hAnsi="Arial" w:cs="Arial"/>
+                <w:b/>
+                <w:bCs/>
+                <w:noProof/>
+                <w:sz w:val="36"/>
+                <w:szCs w:val="36"/>
+              </w:rPr>
+              <w:t xml:space="preserve"> Ȝ̊</w:t>
             </w:r>
           </w:p>
           <w:p>
@@ -2505,8 +2647,28 @@
                 <w:sz w:val="36"/>
                 <w:szCs w:val="36"/>
               </w:rPr>
+              <w:t xml:space="preserve"> </w:t>
+            </w:r>
+            <w:r>
+              <w:rPr>
+                <w:b/>
+                <w:bCs/>
+                <w:noProof/>
+                <w:sz w:val="36"/>
+                <w:szCs w:val="36"/>
+              </w:rPr>
               <w:t>J</w:t>
             </w:r>
+            <w:r>
+              <w:rPr>
+                <w:b/>
+                <w:bCs/>
+                <w:noProof/>
+                <w:sz w:val="36"/>
+                <w:szCs w:val="36"/>
+              </w:rPr>
+              <w:t xml:space="preserve"> J̊</w:t>
+            </w:r>
           </w:p>
           <w:p>
             <w:pPr>
@@ -2534,6 +2696,14 @@
                 <w:szCs w:val="36"/>
               </w:rPr>
               <w:t>ʤ</w:t>
+            </w:r>
+            <w:r>
+              <w:rPr>
+                <w:noProof/>
+                <w:sz w:val="36"/>
+                <w:szCs w:val="36"/>
+              </w:rPr>
+              <w:t xml:space="preserve"> ʒ</w:t>
             </w:r>
             <w:r>
               <w:rPr>
@@ -2715,7 +2885,7 @@
                                       <w:sz w:val="36"/>
                                       <w:szCs w:val="36"/>
                                     </w:rPr>
-                                    <w:t xml:space="preserve">  ̌</w:t>
+                                    <w:t xml:space="preserve">  ̇</w:t>
                                   </w:r>
                                 </w:p>
                               </w:txbxContent>
@@ -2752,7 +2922,7 @@
                                 <w:sz w:val="36"/>
                                 <w:szCs w:val="36"/>
                               </w:rPr>
-                              <w:t xml:space="preserve">  ̌</w:t>
+                              <w:t xml:space="preserve">  ̇</w:t>
                             </w:r>
                           </w:p>
                         </w:txbxContent>
@@ -3333,7 +3503,17 @@
                 <w:sz w:val="36"/>
                 <w:szCs w:val="36"/>
               </w:rPr>
-              <w:t xml:space="preserve"> Ň</w:t>
+              <w:t xml:space="preserve"> N</w:t>
+            </w:r>
+            <w:r>
+              <w:rPr>
+                <w:b/>
+                <w:bCs/>
+                <w:noProof/>
+                <w:sz w:val="36"/>
+                <w:szCs w:val="36"/>
+              </w:rPr>
+              <w:t>̇</w:t>
             </w:r>
           </w:p>
           <w:p>
@@ -3447,6 +3627,15 @@
                 <w:szCs w:val="36"/>
               </w:rPr>
               <w:t>ɲ</w:t>
+            </w:r>
+            <w:r>
+              <w:rPr>
+                <w:noProof/>
+                <w:sz w:val="36"/>
+                <w:szCs w:val="36"/>
+                <w:vertAlign w:val="superscript"/>
+              </w:rPr>
+              <w:t>j</w:t>
             </w:r>
             <w:r>
               <w:rPr>
@@ -3912,7 +4101,23 @@
                 <w:sz w:val="30"/>
                 <w:szCs w:val="30"/>
               </w:rPr>
-              <w:t xml:space="preserve">ɔ əw ʊ ɪ </w:t>
+              <w:t xml:space="preserve">ɔ </w:t>
+            </w:r>
+            <w:r>
+              <w:rPr>
+                <w:noProof/>
+                <w:sz w:val="30"/>
+                <w:szCs w:val="30"/>
+              </w:rPr>
+              <w:t>ɜʉ</w:t>
+            </w:r>
+            <w:r>
+              <w:rPr>
+                <w:noProof/>
+                <w:sz w:val="30"/>
+                <w:szCs w:val="30"/>
+              </w:rPr>
+              <w:t xml:space="preserve"> ʊ ɪ </w:t>
             </w:r>
             <w:r>
               <w:rPr>
@@ -3997,6 +4202,15 @@
                 <w:sz w:val="36"/>
                 <w:szCs w:val="36"/>
               </w:rPr>
+              <w:t xml:space="preserve"> </w:t>
+            </w:r>
+            <w:r>
+              <w:rPr>
+                <w:noProof/>
+                <w:color w:val="BFBFBF" w:themeColor="background1" w:themeShade="BF"/>
+                <w:sz w:val="36"/>
+                <w:szCs w:val="36"/>
+              </w:rPr>
               <w:t>/</w:t>
             </w:r>
             <w:r>
@@ -4021,7 +4235,15 @@
                 <w:sz w:val="36"/>
                 <w:szCs w:val="36"/>
               </w:rPr>
-              <w:t xml:space="preserve"> y</w:t>
+              <w:t xml:space="preserve"> </w:t>
+            </w:r>
+            <w:r>
+              <w:rPr>
+                <w:noProof/>
+                <w:sz w:val="36"/>
+                <w:szCs w:val="36"/>
+              </w:rPr>
+              <w:t>y</w:t>
             </w:r>
             <w:r>
               <w:rPr>
@@ -4175,7 +4397,17 @@
                 <w:sz w:val="36"/>
                 <w:szCs w:val="36"/>
               </w:rPr>
-              <w:t xml:space="preserve"> Q̌</w:t>
+              <w:t xml:space="preserve"> Q</w:t>
+            </w:r>
+            <w:r>
+              <w:rPr>
+                <w:b/>
+                <w:bCs/>
+                <w:noProof/>
+                <w:sz w:val="36"/>
+                <w:szCs w:val="36"/>
+              </w:rPr>
+              <w:t>̇</w:t>
             </w:r>
             <w:r>
               <w:rPr>
@@ -4355,35 +4587,65 @@
           </w:tcPr>
           <w:p>
             <w:pPr>
-              <w:spacing w:after="0" w:line="240" w:lineRule="auto"/>
-              <w:jc w:val="center"/>
-              <w:rPr>
-                <w:b/>
-                <w:bCs/>
-                <w:noProof/>
-                <w:sz w:val="36"/>
-                <w:szCs w:val="36"/>
-              </w:rPr>
-            </w:pPr>
-            <w:r>
-              <w:rPr>
-                <w:b/>
-                <w:bCs/>
-                <w:noProof/>
-                <w:sz w:val="36"/>
-                <w:szCs w:val="36"/>
-              </w:rPr>
-              <w:t>S Š S̈</w:t>
-            </w:r>
-            <w:r>
-              <w:rPr>
-                <w:b/>
-                <w:bCs/>
-                <w:noProof/>
-                <w:sz w:val="36"/>
-                <w:szCs w:val="36"/>
-              </w:rPr>
-              <w:t xml:space="preserve"> S̈̌</w:t>
+              <w:spacing w:before="20" w:after="0" w:line="240" w:lineRule="auto"/>
+              <w:jc w:val="center"/>
+              <w:rPr>
+                <w:b/>
+                <w:bCs/>
+                <w:noProof/>
+                <w:sz w:val="36"/>
+                <w:szCs w:val="36"/>
+              </w:rPr>
+            </w:pPr>
+            <w:r>
+              <w:rPr>
+                <w:b/>
+                <w:bCs/>
+                <w:noProof/>
+                <w:sz w:val="36"/>
+                <w:szCs w:val="36"/>
+              </w:rPr>
+              <w:t>S S</w:t>
+            </w:r>
+            <w:r>
+              <w:rPr>
+                <w:b/>
+                <w:bCs/>
+                <w:noProof/>
+                <w:sz w:val="36"/>
+                <w:szCs w:val="36"/>
+              </w:rPr>
+              <w:t>̇</w:t>
+            </w:r>
+            <w:r>
+              <w:rPr>
+                <w:b/>
+                <w:bCs/>
+                <w:noProof/>
+                <w:sz w:val="36"/>
+                <w:szCs w:val="36"/>
+              </w:rPr>
+              <w:t xml:space="preserve"> S̈</w:t>
+            </w:r>
+            <w:r>
+              <w:rPr>
+                <w:b/>
+                <w:bCs/>
+                <w:noProof/>
+                <w:sz w:val="36"/>
+                <w:szCs w:val="36"/>
+              </w:rPr>
+              <w:t xml:space="preserve"> S̈</w:t>
+            </w:r>
+            <w:r>
+              <w:rPr>
+                <w:b/>
+                <w:bCs/>
+                <w:noProof/>
+                <w:sz w:val="36"/>
+                <w:szCs w:val="36"/>
+              </w:rPr>
+              <w:t>̇</w:t>
             </w:r>
           </w:p>
           <w:p>
@@ -4679,7 +4941,7 @@
               <mc:AlternateContent>
                 <mc:Choice Requires="wps">
                   <w:drawing>
-                    <wp:anchor distT="45720" distB="45720" distL="114300" distR="114300" simplePos="0" relativeHeight="251663360" behindDoc="0" locked="0" layoutInCell="1" allowOverlap="1" wp14:anchorId="304A3AD9" wp14:editId="41B14FCC">
+                    <wp:anchor distT="45720" distB="45720" distL="114300" distR="114300" simplePos="0" relativeHeight="251663360" behindDoc="0" locked="0" layoutInCell="1" allowOverlap="1" wp14:anchorId="304A3AD9" wp14:editId="5611472E">
                       <wp:simplePos x="0" y="0"/>
                       <wp:positionH relativeFrom="column">
                         <wp:posOffset>209550</wp:posOffset>
@@ -4768,26 +5030,8 @@
                                     <w:rPr>
                                       <w:b/>
                                       <w:bCs/>
-                                      <w:sz w:val="32"/>
-                                      <w:szCs w:val="32"/>
-                                    </w:rPr>
-                                    <w:t xml:space="preserve"> </w:t>
-                                  </w:r>
-                                  <w:r>
-                                    <w:rPr>
-                                      <w:b/>
-                                      <w:bCs/>
-                                      <w:sz w:val="20"/>
-                                      <w:szCs w:val="20"/>
-                                    </w:rPr>
-                                    <w:t xml:space="preserve"> </w:t>
-                                  </w:r>
-                                  <w:r>
-                                    <w:rPr>
-                                      <w:b/>
-                                      <w:bCs/>
-                                      <w:sz w:val="36"/>
-                                      <w:szCs w:val="36"/>
+                                      <w:sz w:val="56"/>
+                                      <w:szCs w:val="56"/>
                                     </w:rPr>
                                     <w:t xml:space="preserve"> </w:t>
                                   </w:r>
@@ -4799,6 +5043,15 @@
                                       <w:szCs w:val="36"/>
                                     </w:rPr>
                                     <w:t xml:space="preserve">  ̂</w:t>
+                                  </w:r>
+                                  <w:r>
+                                    <w:rPr>
+                                      <w:b/>
+                                      <w:bCs/>
+                                      <w:sz w:val="28"/>
+                                      <w:szCs w:val="28"/>
+                                    </w:rPr>
+                                    <w:t xml:space="preserve"> </w:t>
                                   </w:r>
                                   <w:r>
                                     <w:rPr>
@@ -4845,7 +5098,11 @@
                 </mc:Choice>
                 <mc:Fallback>
                   <w:pict>
-                    <v:shape w14:anchorId="304A3AD9" id="_x0000_s1027" type="#_x0000_t202" style="position:absolute;left:0;text-align:left;margin-left:16.5pt;margin-top:47.95pt;width:97.3pt;height:27.2pt;z-index:251663360;visibility:visible;mso-wrap-style:square;mso-width-percent:0;mso-height-percent:0;mso-wrap-distance-left:9pt;mso-wrap-distance-top:3.6pt;mso-wrap-distance-right:9pt;mso-wrap-distance-bottom:3.6pt;mso-position-horizontal:absolute;mso-position-horizontal-relative:text;mso-position-vertical:absolute;mso-position-vertical-relative:text;mso-width-percent:0;mso-height-percent:0;mso-width-relative:margin;mso-height-relative:margin;v-text-anchor:top" o:gfxdata="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" filled="f" stroked="f">
+                    <v:shapetype w14:anchorId="304A3AD9" id="_x0000_t202" coordsize="21600,21600" o:spt="202" path="m,l,21600r21600,l21600,xe">
+                      <v:stroke joinstyle="miter"/>
+                      <v:path gradientshapeok="t" o:connecttype="rect"/>
+                    </v:shapetype>
+                    <v:shape id="_x0000_s1027" type="#_x0000_t202" style="position:absolute;left:0;text-align:left;margin-left:16.5pt;margin-top:47.95pt;width:97.3pt;height:27.2pt;z-index:251663360;visibility:visible;mso-wrap-style:square;mso-width-percent:0;mso-height-percent:0;mso-wrap-distance-left:9pt;mso-wrap-distance-top:3.6pt;mso-wrap-distance-right:9pt;mso-wrap-distance-bottom:3.6pt;mso-position-horizontal:absolute;mso-position-horizontal-relative:text;mso-position-vertical:absolute;mso-position-vertical-relative:text;mso-width-percent:0;mso-height-percent:0;mso-width-relative:margin;mso-height-relative:margin;v-text-anchor:top" o:gfxdata="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" filled="f" stroked="f">
                       <v:textbox>
                         <w:txbxContent>
                           <w:p>
@@ -4898,26 +5155,8 @@
                               <w:rPr>
                                 <w:b/>
                                 <w:bCs/>
-                                <w:sz w:val="32"/>
-                                <w:szCs w:val="32"/>
-                              </w:rPr>
-                              <w:t xml:space="preserve"> </w:t>
-                            </w:r>
-                            <w:r>
-                              <w:rPr>
-                                <w:b/>
-                                <w:bCs/>
-                                <w:sz w:val="20"/>
-                                <w:szCs w:val="20"/>
-                              </w:rPr>
-                              <w:t xml:space="preserve"> </w:t>
-                            </w:r>
-                            <w:r>
-                              <w:rPr>
-                                <w:b/>
-                                <w:bCs/>
-                                <w:sz w:val="36"/>
-                                <w:szCs w:val="36"/>
+                                <w:sz w:val="56"/>
+                                <w:szCs w:val="56"/>
                               </w:rPr>
                               <w:t xml:space="preserve"> </w:t>
                             </w:r>
@@ -4929,6 +5168,15 @@
                                 <w:szCs w:val="36"/>
                               </w:rPr>
                               <w:t xml:space="preserve">  ̂</w:t>
+                            </w:r>
+                            <w:r>
+                              <w:rPr>
+                                <w:b/>
+                                <w:bCs/>
+                                <w:sz w:val="28"/>
+                                <w:szCs w:val="28"/>
+                              </w:rPr>
+                              <w:t xml:space="preserve"> </w:t>
                             </w:r>
                             <w:r>
                               <w:rPr>
@@ -5156,7 +5404,17 @@
                 <w:sz w:val="36"/>
                 <w:szCs w:val="36"/>
               </w:rPr>
-              <w:t>T Ť</w:t>
+              <w:t>T T</w:t>
+            </w:r>
+            <w:r>
+              <w:rPr>
+                <w:b/>
+                <w:bCs/>
+                <w:noProof/>
+                <w:sz w:val="36"/>
+                <w:szCs w:val="36"/>
+              </w:rPr>
+              <w:t>̇</w:t>
             </w:r>
           </w:p>
           <w:p>
@@ -5233,7 +5491,17 @@
                 <w:sz w:val="36"/>
                 <w:szCs w:val="36"/>
               </w:rPr>
-              <w:t>Ч Ч̌</w:t>
+              <w:t>Ч Ч</w:t>
+            </w:r>
+            <w:r>
+              <w:rPr>
+                <w:b/>
+                <w:bCs/>
+                <w:noProof/>
+                <w:sz w:val="36"/>
+                <w:szCs w:val="36"/>
+              </w:rPr>
+              <w:t>̇</w:t>
             </w:r>
           </w:p>
           <w:p>
@@ -5378,7 +5646,7 @@
                 <w:sz w:val="34"/>
                 <w:szCs w:val="34"/>
               </w:rPr>
-              <w:t xml:space="preserve">ʌ </w:t>
+              <w:t>ʌ</w:t>
             </w:r>
             <w:r>
               <w:rPr>
@@ -5394,16 +5662,15 @@
                 <w:sz w:val="34"/>
                 <w:szCs w:val="34"/>
               </w:rPr>
-              <w:t>ju</w:t>
+              <w:t>j</w:t>
             </w:r>
             <w:r>
               <w:rPr>
                 <w:noProof/>
                 <w:sz w:val="34"/>
                 <w:szCs w:val="34"/>
-                <w:vertAlign w:val="superscript"/>
-              </w:rPr>
-              <w:t>w</w:t>
+              </w:rPr>
+              <w:t>ɵʉ</w:t>
             </w:r>
             <w:r>
               <w:rPr>
@@ -5538,7 +5805,7 @@
                 <w:sz w:val="36"/>
                 <w:szCs w:val="36"/>
               </w:rPr>
-              <w:t xml:space="preserve">Ȣ </w:t>
+              <w:t>Ȣ Ȣ</w:t>
             </w:r>
             <w:r>
               <w:rPr>
@@ -5560,7 +5827,7 @@
                 <w:sz w:val="36"/>
                 <w:szCs w:val="36"/>
               </w:rPr>
-              <w:t>Ȣ Ȣ</w:t>
+              <w:t xml:space="preserve"> Ȣ</w:t>
             </w:r>
             <w:r>
               <w:rPr>
@@ -5599,16 +5866,31 @@
                 <w:sz w:val="32"/>
                 <w:szCs w:val="32"/>
               </w:rPr>
-              <w:t>ʊ əw oː ʌ u</w:t>
+              <w:t xml:space="preserve">ʊ </w:t>
             </w:r>
             <w:r>
               <w:rPr>
                 <w:noProof/>
                 <w:sz w:val="32"/>
                 <w:szCs w:val="32"/>
-                <w:vertAlign w:val="superscript"/>
-              </w:rPr>
-              <w:t>w</w:t>
+              </w:rPr>
+              <w:t>ɜʉ</w:t>
+            </w:r>
+            <w:r>
+              <w:rPr>
+                <w:noProof/>
+                <w:sz w:val="32"/>
+                <w:szCs w:val="32"/>
+              </w:rPr>
+              <w:t xml:space="preserve"> oː ʌ </w:t>
+            </w:r>
+            <w:r>
+              <w:rPr>
+                <w:noProof/>
+                <w:sz w:val="32"/>
+                <w:szCs w:val="32"/>
+              </w:rPr>
+              <w:t>ɵʉ</w:t>
             </w:r>
             <w:r>
               <w:rPr>
@@ -6275,16 +6557,7 @@
                 <w:sz w:val="36"/>
                 <w:szCs w:val="36"/>
               </w:rPr>
-              <w:t>u</w:t>
-            </w:r>
-            <w:r>
-              <w:rPr>
-                <w:noProof/>
-                <w:sz w:val="36"/>
-                <w:szCs w:val="36"/>
-                <w:vertAlign w:val="superscript"/>
-              </w:rPr>
-              <w:t>w</w:t>
+              <w:t>ɵʉ</w:t>
             </w:r>
             <w:r>
               <w:rPr>
@@ -6367,6 +6640,16 @@
               </w:rPr>
               <w:t>X</w:t>
             </w:r>
+            <w:r>
+              <w:rPr>
+                <w:b/>
+                <w:bCs/>
+                <w:noProof/>
+                <w:sz w:val="36"/>
+                <w:szCs w:val="36"/>
+              </w:rPr>
+              <w:t xml:space="preserve">  Ẍ</w:t>
+            </w:r>
           </w:p>
           <w:p>
             <w:pPr>
@@ -6394,6 +6677,14 @@
                 <w:szCs w:val="36"/>
               </w:rPr>
               <w:t>ks</w:t>
+            </w:r>
+            <w:r>
+              <w:rPr>
+                <w:noProof/>
+                <w:sz w:val="36"/>
+                <w:szCs w:val="36"/>
+              </w:rPr>
+              <w:t xml:space="preserve"> gz</w:t>
             </w:r>
             <w:r>
               <w:rPr>
@@ -6517,7 +6808,27 @@
                 <w:sz w:val="36"/>
                 <w:szCs w:val="36"/>
               </w:rPr>
-              <w:t>Z Ž Z̈</w:t>
+              <w:t>Z Z</w:t>
+            </w:r>
+            <w:r>
+              <w:rPr>
+                <w:b/>
+                <w:bCs/>
+                <w:noProof/>
+                <w:sz w:val="36"/>
+                <w:szCs w:val="36"/>
+              </w:rPr>
+              <w:t>̇</w:t>
+            </w:r>
+            <w:r>
+              <w:rPr>
+                <w:b/>
+                <w:bCs/>
+                <w:noProof/>
+                <w:sz w:val="36"/>
+                <w:szCs w:val="36"/>
+              </w:rPr>
+              <w:t xml:space="preserve"> Z̈</w:t>
             </w:r>
           </w:p>
           <w:p>
@@ -6715,13 +7026,23 @@
                               <w:color w:val="215E99" w:themeColor="text2" w:themeTint="BF"/>
                             </w:rPr>
                           </w:pPr>
+                          <w:proofErr w:type="spellStart"/>
                           <w:r>
                             <w:rPr>
                               <w:i/>
                               <w:iCs/>
                               <w:color w:val="215E99" w:themeColor="text2" w:themeTint="BF"/>
                             </w:rPr>
-                            <w:t>Phlowyd Linguistics</w:t>
+                            <w:t>Phlowyd</w:t>
+                          </w:r>
+                          <w:proofErr w:type="spellEnd"/>
+                          <w:r>
+                            <w:rPr>
+                              <w:i/>
+                              <w:iCs/>
+                              <w:color w:val="215E99" w:themeColor="text2" w:themeTint="BF"/>
+                            </w:rPr>
+                            <w:t xml:space="preserve"> Linguistics</w:t>
                           </w:r>
                         </w:p>
                       </w:txbxContent>
@@ -7412,6 +7733,7 @@
   <w:style w:type="character" w:default="1" w:styleId="DefaultParagraphFont">
     <w:name w:val="Default Paragraph Font"/>
     <w:uiPriority w:val="1"/>
+    <w:semiHidden/>
     <w:unhideWhenUsed/>
   </w:style>
   <w:style w:type="table" w:default="1" w:styleId="TableNormal">

</xml_diff>